<commit_message>
added text to AA branch
</commit_message>
<xml_diff>
--- a/This_is_naim.docx
+++ b/This_is_naim.docx
@@ -73,6 +73,11 @@
         <w:t>fola</w:t>
       </w:r>
       <w:proofErr w:type="spellEnd"/>
+    </w:p>
+    <w:p>
+      <w:r>
+        <w:t>This is the AA branch</w:t>
+      </w:r>
     </w:p>
     <w:p>
       <w:bookmarkStart w:id="0" w:name="_GoBack"/>

</xml_diff>